<commit_message>
5 LW is done
</commit_message>
<xml_diff>
--- a/Программирование/3 семестр/Лабораторные работы/Лаб1/ajgiz/ЛАБА 1 финал.docx
+++ b/Программирование/3 семестр/Лабораторные работы/Лаб1/ajgiz/ЛАБА 1 финал.docx
@@ -254,7 +254,14 @@
           <w:sz w:val="28"/>
           <w:szCs w:val="28"/>
         </w:rPr>
-        <w:t>14</w:t>
+        <w:t>1</w:t>
+      </w:r>
+      <w:r>
+        <w:rPr>
+          <w:sz w:val="28"/>
+          <w:szCs w:val="28"/>
+        </w:rPr>
+        <w:t>3</w:t>
       </w:r>
     </w:p>
     <w:p>
@@ -2848,16 +2855,16 @@
           <w:szCs w:val="28"/>
           <w:lang w:eastAsia="ar-SA"/>
         </w:rPr>
-        <w:t>М</w:t>
+        <w:t>Процедура</w:t>
       </w:r>
       <w:r>
         <w:rPr>
           <w:noProof/>
           <w:sz w:val="28"/>
           <w:szCs w:val="28"/>
-          <w:lang w:eastAsia="ar-SA"/>
-        </w:rPr>
-        <w:t xml:space="preserve">етод </w:t>
+          <w:lang w:val="en-US" w:eastAsia="ar-SA"/>
+        </w:rPr>
+        <w:t xml:space="preserve"> </w:t>
       </w:r>
       <w:r>
         <w:rPr>
@@ -2985,16 +2992,16 @@
           <w:szCs w:val="28"/>
           <w:lang w:eastAsia="ar-SA"/>
         </w:rPr>
-        <w:t>М</w:t>
+        <w:t>Процедура</w:t>
       </w:r>
       <w:r>
         <w:rPr>
           <w:noProof/>
           <w:sz w:val="28"/>
           <w:szCs w:val="28"/>
-          <w:lang w:eastAsia="ar-SA"/>
-        </w:rPr>
-        <w:t xml:space="preserve">етод </w:t>
+          <w:lang w:val="en-US" w:eastAsia="ar-SA"/>
+        </w:rPr>
+        <w:t xml:space="preserve"> </w:t>
       </w:r>
       <w:r>
         <w:rPr>
@@ -3126,16 +3133,16 @@
           <w:szCs w:val="28"/>
           <w:lang w:eastAsia="ar-SA"/>
         </w:rPr>
-        <w:t>М</w:t>
+        <w:t>Процедура</w:t>
       </w:r>
       <w:r>
         <w:rPr>
           <w:noProof/>
           <w:sz w:val="28"/>
           <w:szCs w:val="28"/>
-          <w:lang w:eastAsia="ar-SA"/>
-        </w:rPr>
-        <w:t xml:space="preserve">етод </w:t>
+          <w:lang w:val="en-US" w:eastAsia="ar-SA"/>
+        </w:rPr>
+        <w:t xml:space="preserve"> </w:t>
       </w:r>
       <w:r>
         <w:rPr>
@@ -3498,15 +3505,15 @@
           <w:szCs w:val="28"/>
           <w:lang w:eastAsia="ar-SA"/>
         </w:rPr>
-        <w:t>М</w:t>
-      </w:r>
-      <w:r>
-        <w:rPr>
-          <w:sz w:val="28"/>
-          <w:szCs w:val="28"/>
-          <w:lang w:eastAsia="ar-SA"/>
-        </w:rPr>
-        <w:t xml:space="preserve">етод </w:t>
+        <w:t>Процедура</w:t>
+      </w:r>
+      <w:r>
+        <w:rPr>
+          <w:sz w:val="28"/>
+          <w:szCs w:val="28"/>
+          <w:lang w:val="en-US" w:eastAsia="ar-SA"/>
+        </w:rPr>
+        <w:t xml:space="preserve"> </w:t>
       </w:r>
       <w:proofErr w:type="spellStart"/>
       <w:r>
@@ -3655,15 +3662,15 @@
           <w:szCs w:val="28"/>
           <w:lang w:eastAsia="ar-SA"/>
         </w:rPr>
-        <w:t>М</w:t>
-      </w:r>
-      <w:r>
-        <w:rPr>
-          <w:sz w:val="28"/>
-          <w:szCs w:val="28"/>
-          <w:lang w:eastAsia="ar-SA"/>
-        </w:rPr>
-        <w:t xml:space="preserve">етод </w:t>
+        <w:t>Процедура</w:t>
+      </w:r>
+      <w:r>
+        <w:rPr>
+          <w:sz w:val="28"/>
+          <w:szCs w:val="28"/>
+          <w:lang w:val="en-US" w:eastAsia="ar-SA"/>
+        </w:rPr>
+        <w:t xml:space="preserve"> </w:t>
       </w:r>
       <w:proofErr w:type="spellStart"/>
       <w:r>
@@ -12510,34 +12517,7 @@
         </w:rPr>
         <w:lastRenderedPageBreak/>
         <w:tab/>
-      </w:r>
-      <w:r>
-        <w:rPr>
-          <w:sz w:val="28"/>
-          <w:szCs w:val="28"/>
-        </w:rPr>
-        <w:t xml:space="preserve">Листинг </w:t>
-      </w:r>
-      <w:r>
-        <w:rPr>
-          <w:sz w:val="28"/>
-          <w:szCs w:val="28"/>
-        </w:rPr>
-        <w:t>2</w:t>
-      </w:r>
-      <w:r>
-        <w:rPr>
-          <w:sz w:val="28"/>
-          <w:szCs w:val="28"/>
-        </w:rPr>
-        <w:t xml:space="preserve"> – Код программы основной функции и дополнительных процедур и функций  для рекурсивной задачи</w:t>
-      </w:r>
-      <w:r>
-        <w:rPr>
-          <w:sz w:val="28"/>
-          <w:szCs w:val="28"/>
-        </w:rPr>
-        <w:t>:</w:t>
+        <w:t>Листинг 2 – Код программы основной функции и дополнительных процедур и функций  для рекурсивной задачи:</w:t>
       </w:r>
     </w:p>
     <w:p>
@@ -19629,7 +19609,7 @@
           <w:noProof/>
         </w:rPr>
         <w:drawing>
-          <wp:inline distT="0" distB="0" distL="0" distR="0" wp14:anchorId="0E047AE4" wp14:editId="282CEECF">
+          <wp:inline distT="0" distB="0" distL="0" distR="0" wp14:anchorId="0E047AE4" wp14:editId="1747EB9E">
             <wp:extent cx="5934075" cy="3076575"/>
             <wp:effectExtent l="0" t="0" r="9525" b="9525"/>
             <wp:docPr id="1716030071" name="Picture 17"/>

</xml_diff>